<commit_message>
Improved the level generation
Nodes between vertices roughly trace back towards the origin.

Todo: ensure each node is connected in the graph
</commit_message>
<xml_diff>
--- a/Design Document.docx
+++ b/Design Document.docx
@@ -4999,8 +4999,6 @@
         <w:pStyle w:val="Heading2"/>
       </w:pPr>
       <w:bookmarkStart w:id="4" w:name="_Toc19479974"/>
-      <w:bookmarkStart w:id="5" w:name="_GoBack"/>
-      <w:bookmarkEnd w:id="5"/>
       <w:r>
         <w:lastRenderedPageBreak/>
         <w:t>The first design</w:t>
@@ -5011,11 +5009,11 @@
       <w:pPr>
         <w:pStyle w:val="Heading3"/>
       </w:pPr>
-      <w:bookmarkStart w:id="6" w:name="_Toc19479975"/>
+      <w:bookmarkStart w:id="5" w:name="_Toc19479975"/>
       <w:r>
         <w:t>Part 1 – Generating the level layout</w:t>
       </w:r>
-      <w:bookmarkEnd w:id="6"/>
+      <w:bookmarkEnd w:id="5"/>
     </w:p>
     <w:p>
       <w:r>
@@ -5426,11 +5424,22 @@
       <w:pPr>
         <w:pStyle w:val="Heading3"/>
       </w:pPr>
-      <w:bookmarkStart w:id="7" w:name="_Toc19479976"/>
+      <w:bookmarkStart w:id="6" w:name="_Toc19479976"/>
       <w:r>
         <w:lastRenderedPageBreak/>
         <w:t>Part 2 – Generating the places of interest</w:t>
       </w:r>
+      <w:bookmarkEnd w:id="6"/>
+    </w:p>
+    <w:p/>
+    <w:p>
+      <w:r>
+        <w:t>TO CONSIDER: create rooms in a spiral pattern around each node</w:t>
+      </w:r>
+      <w:r>
+        <w:t>. Repeat until each node attempts to place a tile where one already exists</w:t>
+      </w:r>
+      <w:bookmarkStart w:id="7" w:name="_GoBack"/>
       <w:bookmarkEnd w:id="7"/>
     </w:p>
     <w:p>
@@ -5620,7 +5629,7 @@
           <w:rPr>
             <w:noProof/>
           </w:rPr>
-          <w:t>11</w:t>
+          <w:t>10</w:t>
         </w:r>
         <w:r>
           <w:rPr>
@@ -6448,21 +6457,21 @@
     <w:charset w:val="00"/>
     <w:family w:val="swiss"/>
     <w:pitch w:val="variable"/>
-    <w:sig w:usb0="E0002AFF" w:usb1="4000ACFF" w:usb2="00000001" w:usb3="00000000" w:csb0="000001FF" w:csb1="00000000"/>
+    <w:sig w:usb0="E4002EFF" w:usb1="C000247B" w:usb2="00000009" w:usb3="00000000" w:csb0="000001FF" w:csb1="00000000"/>
   </w:font>
   <w:font w:name="Times New Roman">
     <w:panose1 w:val="02020603050405020304"/>
     <w:charset w:val="00"/>
     <w:family w:val="roman"/>
     <w:pitch w:val="variable"/>
-    <w:sig w:usb0="E0002AFF" w:usb1="C0007843" w:usb2="00000009" w:usb3="00000000" w:csb0="000001FF" w:csb1="00000000"/>
+    <w:sig w:usb0="E0002EFF" w:usb1="C000785B" w:usb2="00000009" w:usb3="00000000" w:csb0="000001FF" w:csb1="00000000"/>
   </w:font>
   <w:font w:name="Calibri Light">
     <w:panose1 w:val="020F0302020204030204"/>
     <w:charset w:val="00"/>
     <w:family w:val="swiss"/>
     <w:pitch w:val="variable"/>
-    <w:sig w:usb0="A0002AEF" w:usb1="4000207B" w:usb2="00000000" w:usb3="00000000" w:csb0="000001FF" w:csb1="00000000"/>
+    <w:sig w:usb0="E4002EFF" w:usb1="C000247B" w:usb2="00000009" w:usb3="00000000" w:csb0="000001FF" w:csb1="00000000"/>
   </w:font>
 </w:fonts>
 </file>
@@ -6483,6 +6492,7 @@
   <w:rsids>
     <w:rsidRoot w:val="009A3A54"/>
     <w:rsid w:val="006A0457"/>
+    <w:rsid w:val="006A39E3"/>
     <w:rsid w:val="00842C7A"/>
     <w:rsid w:val="00906458"/>
     <w:rsid w:val="009A3A54"/>
@@ -7233,7 +7243,7 @@
 </file>
 
 <file path=customXml/itemProps2.xml><?xml version="1.0" encoding="utf-8"?>
-<ds:datastoreItem xmlns:ds="http://schemas.openxmlformats.org/officeDocument/2006/customXml" ds:itemID="{F2CECB66-05C4-4226-A7EE-B662200705B2}">
+<ds:datastoreItem xmlns:ds="http://schemas.openxmlformats.org/officeDocument/2006/customXml" ds:itemID="{DAD764B1-55BE-4820-9A0A-EB481DCD93B9}">
   <ds:schemaRefs>
     <ds:schemaRef ds:uri="http://schemas.openxmlformats.org/officeDocument/2006/bibliography"/>
   </ds:schemaRefs>

</xml_diff>